<commit_message>
changing text from greatly to remarkably
</commit_message>
<xml_diff>
--- a/Git-Versioning.docx
+++ b/Git-Versioning.docx
@@ -403,7 +403,23 @@
           <w:kern w:val="0"/>
           <w14:ligatures w14:val="none"/>
         </w:rPr>
-        <w:t>Git versioning is a powerful tool that, when used correctly, greatly enhances collaboration and project management in software development.</w:t>
+        <w:t xml:space="preserve">Git versioning is a powerful tool that, when used correctly, </w:t>
+      </w:r>
+      <w:r>
+        <w:rPr>
+          <w:rFonts w:ascii="Times New Roman" w:eastAsia="Times New Roman" w:hAnsi="Times New Roman" w:cs="Times New Roman"/>
+          <w:kern w:val="0"/>
+          <w14:ligatures w14:val="none"/>
+        </w:rPr>
+        <w:t xml:space="preserve">remarkably </w:t>
+      </w:r>
+      <w:r>
+        <w:rPr>
+          <w:rFonts w:ascii="Times New Roman" w:eastAsia="Times New Roman" w:hAnsi="Times New Roman" w:cs="Times New Roman"/>
+          <w:kern w:val="0"/>
+          <w14:ligatures w14:val="none"/>
+        </w:rPr>
+        <w:t>enhances collaboration and project management in software development.</w:t>
       </w:r>
     </w:p>
     <w:p>

</xml_diff>